<commit_message>
Alterações para boas práticas
</commit_message>
<xml_diff>
--- a/ProjetoEDII/RelatorioEstruturasDeDadosII.docx
+++ b/ProjetoEDII/RelatorioEstruturasDeDadosII.docx
@@ -2,7 +2,130 @@
 <file path=word/document.xml><?xml version="1.0" encoding="utf-8"?>
 <w:document xmlns:wpc="http://schemas.microsoft.com/office/word/2010/wordprocessingCanvas" xmlns:cx="http://schemas.microsoft.com/office/drawing/2014/chartex" xmlns:cx1="http://schemas.microsoft.com/office/drawing/2015/9/8/chartex" xmlns:cx2="http://schemas.microsoft.com/office/drawing/2015/10/21/chartex" xmlns:cx3="http://schemas.microsoft.com/office/drawing/2016/5/9/chartex" xmlns:cx4="http://schemas.microsoft.com/office/drawing/2016/5/10/chartex" xmlns:cx5="http://schemas.microsoft.com/office/drawing/2016/5/11/chartex" xmlns:cx6="http://schemas.microsoft.com/office/drawing/2016/5/12/chartex" xmlns:cx7="http://schemas.microsoft.com/office/drawing/2016/5/13/chartex" xmlns:cx8="http://schemas.microsoft.com/office/drawing/2016/5/14/chartex" xmlns:mc="http://schemas.openxmlformats.org/markup-compatibility/2006" xmlns:aink="http://schemas.microsoft.com/office/drawing/2016/ink" xmlns:am3d="http://schemas.microsoft.com/office/drawing/2017/model3d" xmlns:o="urn:schemas-microsoft-com:office:office" xmlns:oel="http://schemas.microsoft.com/office/2019/extlst" xmlns:r="http://schemas.openxmlformats.org/officeDocument/2006/relationships" xmlns:m="http://schemas.openxmlformats.org/officeDocument/2006/math" xmlns:v="urn:schemas-microsoft-com:vml" xmlns:wp14="http://schemas.microsoft.com/office/word/2010/wordprocessingDrawing" xmlns:wp="http://schemas.openxmlformats.org/drawingml/2006/wordprocessingDrawing" xmlns:w10="urn:schemas-microsoft-com:office:word" xmlns:w="http://schemas.openxmlformats.org/wordprocessingml/2006/main" xmlns:w14="http://schemas.microsoft.com/office/word/2010/wordml" xmlns:w15="http://schemas.microsoft.com/office/word/2012/wordml" xmlns:w16cex="http://schemas.microsoft.com/office/word/2018/wordml/cex" xmlns:w16cid="http://schemas.microsoft.com/office/word/2016/wordml/cid" xmlns:w16="http://schemas.microsoft.com/office/word/2018/wordml" xmlns:w16sdtdh="http://schemas.microsoft.com/office/word/2020/wordml/sdtdatahash" xmlns:w16se="http://schemas.microsoft.com/office/word/2015/wordml/symex" xmlns:wpg="http://schemas.microsoft.com/office/word/2010/wordprocessingGroup" xmlns:wpi="http://schemas.microsoft.com/office/word/2010/wordprocessingInk" xmlns:wne="http://schemas.microsoft.com/office/word/2006/wordml" xmlns:wps="http://schemas.microsoft.com/office/word/2010/wordprocessingShape" mc:Ignorable="w14 w15 w16se w16cid w16 w16cex w16sdtdh wp14">
   <w:body>
-    <w:p/>
+    <w:p>
+      <w:pPr>
+        <w:pStyle w:val="Ttulo1"/>
+      </w:pPr>
+      <w:r>
+        <w:t>RELATÓRIO DE DESENVOLVIMENTO</w:t>
+      </w:r>
+      <w:r>
+        <w:t xml:space="preserve">: </w:t>
+      </w:r>
+      <w:r>
+        <w:t>TRABALHO FINAL E</w:t>
+      </w:r>
+      <w:r>
+        <w:t>STRUTURAS DE DADOS 2</w:t>
+      </w:r>
+    </w:p>
+    <w:p>
+      <w:pPr>
+        <w:pStyle w:val="SemEspaamento"/>
+      </w:pPr>
+    </w:p>
+    <w:p>
+      <w:pPr>
+        <w:pStyle w:val="SemEspaamento"/>
+      </w:pPr>
+      <w:r>
+        <w:t xml:space="preserve">O trabalho proposto, foi desenvolvido utilizando como estrutura de dados principal a Árvore Binária de Busca, por ter sido a mais observada e testada em laboratório, além de ser mais didática de implementar. </w:t>
+      </w:r>
+      <w:r>
+        <w:t xml:space="preserve">Como forma de auxiliar o desenvolvimento do projeto, foi utilizado também a inteligência artificial </w:t>
+      </w:r>
+      <w:proofErr w:type="spellStart"/>
+      <w:r>
+        <w:t>ChatGPT</w:t>
+      </w:r>
+      <w:proofErr w:type="spellEnd"/>
+      <w:r>
+        <w:t xml:space="preserve"> para tirar dúvidas a respeito da implementação das funções, além de corrigir erros lógicos e sintáticos do código disponibilizado. </w:t>
+      </w:r>
+    </w:p>
+    <w:p>
+      <w:pPr>
+        <w:pStyle w:val="SemEspaamento"/>
+      </w:pPr>
+      <w:r>
+        <w:t>O desenvolvimento teve a seguinte sequência, uma função que interpretasse um arquivo .</w:t>
+      </w:r>
+      <w:proofErr w:type="spellStart"/>
+      <w:r>
+        <w:t>txt</w:t>
+      </w:r>
+      <w:proofErr w:type="spellEnd"/>
+      <w:r>
+        <w:t xml:space="preserve"> que seria usado como entrada para o processamento do programa, ele deveria ser lido através do terminal</w:t>
+      </w:r>
+      <w:r>
+        <w:t xml:space="preserve"> e suas informações armazenadas na estrutura. A estrutura tinha como propriedades: Valor, Valor convertido em binário, ponteiro para seu filho a esquerda e ponteiro para o seu filho a direita. Na atribuição das características do nó, já seria chamado a função </w:t>
+      </w:r>
+      <w:proofErr w:type="spellStart"/>
+      <w:r>
+        <w:t>ConverterBinarioEmString</w:t>
+      </w:r>
+      <w:proofErr w:type="spellEnd"/>
+      <w:r>
+        <w:t xml:space="preserve">, que recebia o valor atribuído ao nó, convertia ele para binário, adicionando zeros a esquerda se a quantidade de bits fosse menor do que o tamanho de N, e adicionava essa conversão na característica </w:t>
+      </w:r>
+      <w:proofErr w:type="spellStart"/>
+      <w:r>
+        <w:t>BinarioString</w:t>
+      </w:r>
+      <w:proofErr w:type="spellEnd"/>
+      <w:r>
+        <w:t xml:space="preserve"> do nó. Depois que a arvore inteira estivesse armazenada, com todos os seus valores convertidos para binário, seria chamado a função </w:t>
+      </w:r>
+      <w:proofErr w:type="spellStart"/>
+      <w:r>
+        <w:t>ConcatenaStringArvore</w:t>
+      </w:r>
+      <w:proofErr w:type="spellEnd"/>
+      <w:r>
+        <w:t xml:space="preserve">, que percorre a arvore inteira em ordem e concatenaria todos os valores binários de todos os nós retornando uma </w:t>
+      </w:r>
+      <w:proofErr w:type="spellStart"/>
+      <w:r>
+        <w:t>string</w:t>
+      </w:r>
+      <w:proofErr w:type="spellEnd"/>
+      <w:r>
+        <w:t xml:space="preserve"> armazenada no vetor </w:t>
+      </w:r>
+      <w:proofErr w:type="spellStart"/>
+      <w:r>
+        <w:t>ArvoreConcatenada</w:t>
+      </w:r>
+      <w:proofErr w:type="spellEnd"/>
+      <w:r>
+        <w:t xml:space="preserve">. A partir desse vetor, é chamado a função </w:t>
+      </w:r>
+      <w:proofErr w:type="spellStart"/>
+      <w:r>
+        <w:t>ContarCombinacoesRepetidas</w:t>
+      </w:r>
+      <w:proofErr w:type="spellEnd"/>
+      <w:r>
+        <w:t xml:space="preserve"> que cria as possíveis combinações de 0 e 1 de acordo com o tamanho da variável k, e </w:t>
+      </w:r>
+      <w:r>
+        <w:t xml:space="preserve">realiza a contagem que cada repetição apareceu na </w:t>
+      </w:r>
+      <w:proofErr w:type="spellStart"/>
+      <w:r>
+        <w:t>string</w:t>
+      </w:r>
+      <w:proofErr w:type="spellEnd"/>
+      <w:r>
+        <w:t xml:space="preserve"> fornecida. Além disso ela que realiza a impressão na tela das combinações e a quantidade de repetição de cada combinação.</w:t>
+      </w:r>
+    </w:p>
+    <w:p>
+      <w:pPr>
+        <w:pStyle w:val="SemEspaamento"/>
+      </w:pPr>
+    </w:p>
     <w:sectPr>
       <w:pgSz w:w="11906" w:h="16838"/>
       <w:pgMar w:top="1440" w:right="1440" w:bottom="1440" w:left="1440" w:header="708" w:footer="708" w:gutter="0"/>

</xml_diff>